<commit_message>
Pruebas de equivalencia funcionan
</commit_message>
<xml_diff>
--- a/pr6/Particiones_equivalencia.docx
+++ b/pr6/Particiones_equivalencia.docx
@@ -40,7 +40,6 @@
           <w:szCs w:val="32"/>
         </w:rPr>
       </w:pPr>
-      <w:proofErr w:type="spellStart"/>
       <w:r>
         <w:rPr>
           <w:b/>
@@ -48,97 +47,7 @@
           <w:sz w:val="32"/>
           <w:szCs w:val="32"/>
         </w:rPr>
-        <w:t>createNote</w:t>
-      </w:r>
-      <w:proofErr w:type="spellEnd"/>
-      <w:r>
-        <w:rPr>
-          <w:b/>
-          <w:bCs/>
-          <w:sz w:val="32"/>
-          <w:szCs w:val="32"/>
-        </w:rPr>
-        <w:t>(</w:t>
-      </w:r>
-      <w:proofErr w:type="spellStart"/>
-      <w:r>
-        <w:rPr>
-          <w:b/>
-          <w:bCs/>
-          <w:sz w:val="32"/>
-          <w:szCs w:val="32"/>
-        </w:rPr>
-        <w:t>String</w:t>
-      </w:r>
-      <w:proofErr w:type="spellEnd"/>
-      <w:r>
-        <w:rPr>
-          <w:b/>
-          <w:bCs/>
-          <w:sz w:val="32"/>
-          <w:szCs w:val="32"/>
-        </w:rPr>
-        <w:t xml:space="preserve"> </w:t>
-      </w:r>
-      <w:proofErr w:type="spellStart"/>
-      <w:r>
-        <w:rPr>
-          <w:b/>
-          <w:bCs/>
-          <w:sz w:val="32"/>
-          <w:szCs w:val="32"/>
-        </w:rPr>
-        <w:t>Title</w:t>
-      </w:r>
-      <w:proofErr w:type="spellEnd"/>
-      <w:r>
-        <w:rPr>
-          <w:b/>
-          <w:bCs/>
-          <w:sz w:val="32"/>
-          <w:szCs w:val="32"/>
-        </w:rPr>
-        <w:t xml:space="preserve">, </w:t>
-      </w:r>
-      <w:proofErr w:type="spellStart"/>
-      <w:r>
-        <w:rPr>
-          <w:b/>
-          <w:bCs/>
-          <w:sz w:val="32"/>
-          <w:szCs w:val="32"/>
-        </w:rPr>
-        <w:t>String</w:t>
-      </w:r>
-      <w:proofErr w:type="spellEnd"/>
-      <w:r>
-        <w:rPr>
-          <w:b/>
-          <w:bCs/>
-          <w:sz w:val="32"/>
-          <w:szCs w:val="32"/>
-        </w:rPr>
-        <w:t xml:space="preserve"> </w:t>
-      </w:r>
-      <w:proofErr w:type="spellStart"/>
-      <w:r>
-        <w:rPr>
-          <w:b/>
-          <w:bCs/>
-          <w:sz w:val="32"/>
-          <w:szCs w:val="32"/>
-        </w:rPr>
-        <w:t>body</w:t>
-      </w:r>
-      <w:proofErr w:type="spellEnd"/>
-      <w:r>
-        <w:rPr>
-          <w:b/>
-          <w:bCs/>
-          <w:sz w:val="32"/>
-          <w:szCs w:val="32"/>
-        </w:rPr>
-        <w:t>)</w:t>
+        <w:t>createNote(String Title, String body)</w:t>
       </w:r>
     </w:p>
     <w:p>
@@ -258,7 +167,6 @@
                 <w:u w:val="single"/>
               </w:rPr>
             </w:pPr>
-            <w:proofErr w:type="spellStart"/>
             <w:r>
               <w:rPr>
                 <w:sz w:val="28"/>
@@ -273,7 +181,6 @@
               </w:rPr>
               <w:t>itle</w:t>
             </w:r>
-            <w:proofErr w:type="spellEnd"/>
           </w:p>
         </w:tc>
         <w:tc>
@@ -296,7 +203,6 @@
               </w:rPr>
               <w:t xml:space="preserve">1) </w:t>
             </w:r>
-            <w:proofErr w:type="spellStart"/>
             <w:r>
               <w:rPr>
                 <w:sz w:val="28"/>
@@ -309,25 +215,8 @@
                 <w:sz w:val="28"/>
                 <w:szCs w:val="28"/>
               </w:rPr>
-              <w:t>itle</w:t>
-            </w:r>
-            <w:proofErr w:type="spellEnd"/>
-            <w:r>
-              <w:rPr>
-                <w:sz w:val="28"/>
-                <w:szCs w:val="28"/>
-              </w:rPr>
-              <w:t xml:space="preserve"> !=</w:t>
-            </w:r>
-            <w:proofErr w:type="spellStart"/>
-            <w:r>
-              <w:rPr>
-                <w:sz w:val="28"/>
-                <w:szCs w:val="28"/>
-              </w:rPr>
-              <w:t>Null</w:t>
-            </w:r>
-            <w:proofErr w:type="spellEnd"/>
+              <w:t>itle !=Null</w:t>
+            </w:r>
           </w:p>
           <w:p>
             <w:pPr>
@@ -345,7 +234,6 @@
               </w:rPr>
               <w:t xml:space="preserve">2) </w:t>
             </w:r>
-            <w:proofErr w:type="spellStart"/>
             <w:r>
               <w:rPr>
                 <w:sz w:val="28"/>
@@ -358,15 +246,7 @@
                 <w:sz w:val="28"/>
                 <w:szCs w:val="28"/>
               </w:rPr>
-              <w:t>itle.length</w:t>
-            </w:r>
-            <w:proofErr w:type="spellEnd"/>
-            <w:r>
-              <w:rPr>
-                <w:sz w:val="28"/>
-                <w:szCs w:val="28"/>
-              </w:rPr>
-              <w:t>() &gt; 0</w:t>
+              <w:t>itle.length() &gt; 0</w:t>
             </w:r>
           </w:p>
         </w:tc>
@@ -390,7 +270,6 @@
               </w:rPr>
               <w:t xml:space="preserve">4) </w:t>
             </w:r>
-            <w:proofErr w:type="spellStart"/>
             <w:r>
               <w:rPr>
                 <w:sz w:val="28"/>
@@ -403,25 +282,8 @@
                 <w:sz w:val="28"/>
                 <w:szCs w:val="28"/>
               </w:rPr>
-              <w:t>itle</w:t>
-            </w:r>
-            <w:proofErr w:type="spellEnd"/>
-            <w:r>
-              <w:rPr>
-                <w:sz w:val="28"/>
-                <w:szCs w:val="28"/>
-              </w:rPr>
-              <w:t xml:space="preserve"> == </w:t>
-            </w:r>
-            <w:proofErr w:type="spellStart"/>
-            <w:r>
-              <w:rPr>
-                <w:sz w:val="28"/>
-                <w:szCs w:val="28"/>
-              </w:rPr>
-              <w:t>Null</w:t>
-            </w:r>
-            <w:proofErr w:type="spellEnd"/>
+              <w:t>itle == Null</w:t>
+            </w:r>
           </w:p>
           <w:p>
             <w:pPr>
@@ -439,7 +301,6 @@
               </w:rPr>
               <w:t xml:space="preserve">5)  </w:t>
             </w:r>
-            <w:proofErr w:type="spellStart"/>
             <w:r>
               <w:rPr>
                 <w:sz w:val="28"/>
@@ -452,15 +313,7 @@
                 <w:sz w:val="28"/>
                 <w:szCs w:val="28"/>
               </w:rPr>
-              <w:t>itle.length</w:t>
-            </w:r>
-            <w:proofErr w:type="spellEnd"/>
-            <w:r>
-              <w:rPr>
-                <w:sz w:val="28"/>
-                <w:szCs w:val="28"/>
-              </w:rPr>
-              <w:t xml:space="preserve">() </w:t>
+              <w:t xml:space="preserve">itle.length() </w:t>
             </w:r>
             <w:r>
               <w:rPr>
@@ -496,7 +349,6 @@
                 <w:szCs w:val="28"/>
               </w:rPr>
             </w:pPr>
-            <w:proofErr w:type="spellStart"/>
             <w:r>
               <w:rPr>
                 <w:sz w:val="28"/>
@@ -511,7 +363,6 @@
               </w:rPr>
               <w:t>ody</w:t>
             </w:r>
-            <w:proofErr w:type="spellEnd"/>
           </w:p>
         </w:tc>
         <w:tc>
@@ -534,7 +385,6 @@
               </w:rPr>
               <w:t xml:space="preserve">3) </w:t>
             </w:r>
-            <w:proofErr w:type="spellStart"/>
             <w:r>
               <w:rPr>
                 <w:sz w:val="28"/>
@@ -547,25 +397,8 @@
                 <w:sz w:val="28"/>
                 <w:szCs w:val="28"/>
               </w:rPr>
-              <w:t>ody</w:t>
-            </w:r>
-            <w:proofErr w:type="spellEnd"/>
-            <w:r>
-              <w:rPr>
-                <w:sz w:val="28"/>
-                <w:szCs w:val="28"/>
-              </w:rPr>
-              <w:t xml:space="preserve"> != </w:t>
-            </w:r>
-            <w:proofErr w:type="spellStart"/>
-            <w:r>
-              <w:rPr>
-                <w:sz w:val="28"/>
-                <w:szCs w:val="28"/>
-              </w:rPr>
-              <w:t>Null</w:t>
-            </w:r>
-            <w:proofErr w:type="spellEnd"/>
+              <w:t>ody != Null</w:t>
+            </w:r>
           </w:p>
         </w:tc>
         <w:tc>
@@ -588,7 +421,6 @@
               </w:rPr>
               <w:t xml:space="preserve">6) </w:t>
             </w:r>
-            <w:proofErr w:type="spellStart"/>
             <w:r>
               <w:rPr>
                 <w:sz w:val="28"/>
@@ -601,25 +433,8 @@
                 <w:sz w:val="28"/>
                 <w:szCs w:val="28"/>
               </w:rPr>
-              <w:t>ody</w:t>
-            </w:r>
-            <w:proofErr w:type="spellEnd"/>
-            <w:r>
-              <w:rPr>
-                <w:sz w:val="28"/>
-                <w:szCs w:val="28"/>
-              </w:rPr>
-              <w:t xml:space="preserve"> == </w:t>
-            </w:r>
-            <w:proofErr w:type="spellStart"/>
-            <w:r>
-              <w:rPr>
-                <w:sz w:val="28"/>
-                <w:szCs w:val="28"/>
-              </w:rPr>
-              <w:t>Null</w:t>
-            </w:r>
-            <w:proofErr w:type="spellEnd"/>
+              <w:t>ody == Null</w:t>
+            </w:r>
           </w:p>
         </w:tc>
       </w:tr>
@@ -840,7 +655,6 @@
                 <w:szCs w:val="28"/>
               </w:rPr>
             </w:pPr>
-            <w:proofErr w:type="spellStart"/>
             <w:r>
               <w:rPr>
                 <w:b/>
@@ -859,7 +673,6 @@
               </w:rPr>
               <w:t>itle</w:t>
             </w:r>
-            <w:proofErr w:type="spellEnd"/>
           </w:p>
         </w:tc>
         <w:tc>
@@ -878,7 +691,6 @@
                 <w:szCs w:val="28"/>
               </w:rPr>
             </w:pPr>
-            <w:proofErr w:type="spellStart"/>
             <w:r>
               <w:rPr>
                 <w:b/>
@@ -897,7 +709,6 @@
               </w:rPr>
               <w:t>ody</w:t>
             </w:r>
-            <w:proofErr w:type="spellEnd"/>
           </w:p>
         </w:tc>
         <w:tc>
@@ -1048,21 +859,12 @@
                 <w:szCs w:val="28"/>
               </w:rPr>
             </w:pPr>
-            <w:proofErr w:type="spellStart"/>
-            <w:r>
-              <w:rPr>
-                <w:sz w:val="28"/>
-                <w:szCs w:val="28"/>
-              </w:rPr>
-              <w:t>RowId</w:t>
-            </w:r>
-            <w:proofErr w:type="spellEnd"/>
-            <w:r>
-              <w:rPr>
-                <w:sz w:val="28"/>
-                <w:szCs w:val="28"/>
-              </w:rPr>
-              <w:t xml:space="preserve"> nueva nota</w:t>
+            <w:r>
+              <w:rPr>
+                <w:sz w:val="28"/>
+                <w:szCs w:val="28"/>
+              </w:rPr>
+              <w:t>RowId nueva nota</w:t>
             </w:r>
           </w:p>
         </w:tc>
@@ -1091,25 +893,7 @@
                 <w:sz w:val="28"/>
                 <w:szCs w:val="28"/>
               </w:rPr>
-              <w:t xml:space="preserve">Casos de prueba para clases de equivalencia </w:t>
-            </w:r>
-            <w:r>
-              <w:rPr>
-                <w:i/>
-                <w:iCs/>
-                <w:sz w:val="28"/>
-                <w:szCs w:val="28"/>
-              </w:rPr>
-              <w:t>in</w:t>
-            </w:r>
-            <w:r>
-              <w:rPr>
-                <w:i/>
-                <w:iCs/>
-                <w:sz w:val="28"/>
-                <w:szCs w:val="28"/>
-              </w:rPr>
-              <w:t>válidas</w:t>
+              <w:t>Casos de prueba para clases de equivalencia inválidas</w:t>
             </w:r>
           </w:p>
         </w:tc>
@@ -1129,7 +913,6 @@
                 <w:szCs w:val="28"/>
               </w:rPr>
             </w:pPr>
-            <w:proofErr w:type="spellStart"/>
             <w:r>
               <w:rPr>
                 <w:sz w:val="28"/>
@@ -1137,7 +920,6 @@
               </w:rPr>
               <w:t>Null</w:t>
             </w:r>
-            <w:proofErr w:type="spellEnd"/>
           </w:p>
         </w:tc>
         <w:tc>
@@ -1363,8 +1145,10 @@
                 <w:sz w:val="28"/>
                 <w:szCs w:val="28"/>
               </w:rPr>
-              <w:t>“”</w:t>
-            </w:r>
+              <w:t>Null</w:t>
+            </w:r>
+            <w:bookmarkStart w:id="0" w:name="_GoBack"/>
+            <w:bookmarkEnd w:id="0"/>
           </w:p>
         </w:tc>
         <w:tc>
@@ -1458,7 +1242,6 @@
           <w:szCs w:val="32"/>
         </w:rPr>
       </w:pPr>
-      <w:proofErr w:type="spellStart"/>
       <w:r>
         <w:rPr>
           <w:b/>
@@ -1469,7 +1252,6 @@
         <w:lastRenderedPageBreak/>
         <w:t>deleteNote</w:t>
       </w:r>
-      <w:proofErr w:type="spellEnd"/>
       <w:r>
         <w:rPr>
           <w:b/>
@@ -1479,7 +1261,6 @@
         </w:rPr>
         <w:t>(</w:t>
       </w:r>
-      <w:proofErr w:type="spellStart"/>
       <w:r>
         <w:rPr>
           <w:b/>
@@ -1487,29 +1268,8 @@
           <w:sz w:val="32"/>
           <w:szCs w:val="32"/>
         </w:rPr>
-        <w:t>long</w:t>
+        <w:t>long rowId</w:t>
       </w:r>
-      <w:proofErr w:type="spellEnd"/>
-      <w:r>
-        <w:rPr>
-          <w:b/>
-          <w:bCs/>
-          <w:sz w:val="32"/>
-          <w:szCs w:val="32"/>
-        </w:rPr>
-        <w:t xml:space="preserve"> </w:t>
-      </w:r>
-      <w:proofErr w:type="spellStart"/>
-      <w:r>
-        <w:rPr>
-          <w:b/>
-          <w:bCs/>
-          <w:sz w:val="32"/>
-          <w:szCs w:val="32"/>
-        </w:rPr>
-        <w:t>rowId</w:t>
-      </w:r>
-      <w:proofErr w:type="spellEnd"/>
       <w:r>
         <w:rPr>
           <w:b/>
@@ -1829,7 +1589,6 @@
                 <w:szCs w:val="28"/>
               </w:rPr>
             </w:pPr>
-            <w:proofErr w:type="spellStart"/>
             <w:r>
               <w:rPr>
                 <w:b/>
@@ -1839,7 +1598,6 @@
               </w:rPr>
               <w:t>rowId</w:t>
             </w:r>
-            <w:proofErr w:type="spellEnd"/>
           </w:p>
         </w:tc>
         <w:tc>
@@ -2089,7 +1847,6 @@
           <w:szCs w:val="32"/>
         </w:rPr>
       </w:pPr>
-      <w:proofErr w:type="spellStart"/>
       <w:r>
         <w:rPr>
           <w:b/>
@@ -2099,7 +1856,6 @@
         </w:rPr>
         <w:t>updateNote</w:t>
       </w:r>
-      <w:proofErr w:type="spellEnd"/>
       <w:r>
         <w:rPr>
           <w:b/>
@@ -2109,7 +1865,6 @@
         </w:rPr>
         <w:t>(</w:t>
       </w:r>
-      <w:proofErr w:type="spellStart"/>
       <w:r>
         <w:rPr>
           <w:b/>
@@ -2117,109 +1872,8 @@
           <w:sz w:val="32"/>
           <w:szCs w:val="32"/>
         </w:rPr>
-        <w:t>long</w:t>
+        <w:t>long rowId, String title, String body</w:t>
       </w:r>
-      <w:proofErr w:type="spellEnd"/>
-      <w:r>
-        <w:rPr>
-          <w:b/>
-          <w:bCs/>
-          <w:sz w:val="32"/>
-          <w:szCs w:val="32"/>
-        </w:rPr>
-        <w:t xml:space="preserve"> </w:t>
-      </w:r>
-      <w:proofErr w:type="spellStart"/>
-      <w:r>
-        <w:rPr>
-          <w:b/>
-          <w:bCs/>
-          <w:sz w:val="32"/>
-          <w:szCs w:val="32"/>
-        </w:rPr>
-        <w:t>rowId</w:t>
-      </w:r>
-      <w:proofErr w:type="spellEnd"/>
-      <w:r>
-        <w:rPr>
-          <w:b/>
-          <w:bCs/>
-          <w:sz w:val="32"/>
-          <w:szCs w:val="32"/>
-        </w:rPr>
-        <w:t xml:space="preserve">, </w:t>
-      </w:r>
-      <w:proofErr w:type="spellStart"/>
-      <w:r>
-        <w:rPr>
-          <w:b/>
-          <w:bCs/>
-          <w:sz w:val="32"/>
-          <w:szCs w:val="32"/>
-        </w:rPr>
-        <w:t>String</w:t>
-      </w:r>
-      <w:proofErr w:type="spellEnd"/>
-      <w:r>
-        <w:rPr>
-          <w:b/>
-          <w:bCs/>
-          <w:sz w:val="32"/>
-          <w:szCs w:val="32"/>
-        </w:rPr>
-        <w:t xml:space="preserve"> </w:t>
-      </w:r>
-      <w:proofErr w:type="spellStart"/>
-      <w:r>
-        <w:rPr>
-          <w:b/>
-          <w:bCs/>
-          <w:sz w:val="32"/>
-          <w:szCs w:val="32"/>
-        </w:rPr>
-        <w:t>title</w:t>
-      </w:r>
-      <w:proofErr w:type="spellEnd"/>
-      <w:r>
-        <w:rPr>
-          <w:b/>
-          <w:bCs/>
-          <w:sz w:val="32"/>
-          <w:szCs w:val="32"/>
-        </w:rPr>
-        <w:t xml:space="preserve">, </w:t>
-      </w:r>
-      <w:proofErr w:type="spellStart"/>
-      <w:r>
-        <w:rPr>
-          <w:b/>
-          <w:bCs/>
-          <w:sz w:val="32"/>
-          <w:szCs w:val="32"/>
-        </w:rPr>
-        <w:t>String</w:t>
-      </w:r>
-      <w:proofErr w:type="spellEnd"/>
-      <w:r>
-        <w:rPr>
-          <w:b/>
-          <w:bCs/>
-          <w:sz w:val="32"/>
-          <w:szCs w:val="32"/>
-        </w:rPr>
-        <w:t xml:space="preserve"> </w:t>
-      </w:r>
-      <w:proofErr w:type="spellStart"/>
-      <w:r>
-        <w:rPr>
-          <w:b/>
-          <w:bCs/>
-          <w:sz w:val="32"/>
-          <w:szCs w:val="32"/>
-        </w:rPr>
-        <w:t>body</w:t>
-      </w:r>
-      <w:proofErr w:type="spellEnd"/>
       <w:r>
         <w:rPr>
           <w:b/>
@@ -2349,7 +2003,6 @@
                 <w:u w:val="single"/>
               </w:rPr>
             </w:pPr>
-            <w:proofErr w:type="spellStart"/>
             <w:r>
               <w:rPr>
                 <w:sz w:val="28"/>
@@ -2357,7 +2010,6 @@
               </w:rPr>
               <w:t>rowId</w:t>
             </w:r>
-            <w:proofErr w:type="spellEnd"/>
           </w:p>
         </w:tc>
         <w:tc>
@@ -2378,23 +2030,7 @@
                 <w:sz w:val="28"/>
                 <w:szCs w:val="28"/>
               </w:rPr>
-              <w:t xml:space="preserve">1) </w:t>
-            </w:r>
-            <w:proofErr w:type="spellStart"/>
-            <w:r>
-              <w:rPr>
-                <w:sz w:val="28"/>
-                <w:szCs w:val="28"/>
-              </w:rPr>
-              <w:t>rowId</w:t>
-            </w:r>
-            <w:proofErr w:type="spellEnd"/>
-            <w:r>
-              <w:rPr>
-                <w:sz w:val="28"/>
-                <w:szCs w:val="28"/>
-              </w:rPr>
-              <w:t xml:space="preserve"> &gt; 0</w:t>
+              <w:t>1) rowId &gt; 0</w:t>
             </w:r>
           </w:p>
         </w:tc>
@@ -2416,23 +2052,7 @@
                 <w:sz w:val="28"/>
                 <w:szCs w:val="28"/>
               </w:rPr>
-              <w:t xml:space="preserve">2) </w:t>
-            </w:r>
-            <w:proofErr w:type="spellStart"/>
-            <w:r>
-              <w:rPr>
-                <w:sz w:val="28"/>
-                <w:szCs w:val="28"/>
-              </w:rPr>
-              <w:t>rowId</w:t>
-            </w:r>
-            <w:proofErr w:type="spellEnd"/>
-            <w:r>
-              <w:rPr>
-                <w:sz w:val="28"/>
-                <w:szCs w:val="28"/>
-              </w:rPr>
-              <w:t xml:space="preserve"> &lt;= 0</w:t>
+              <w:t>2) rowId &lt;= 0</w:t>
             </w:r>
           </w:p>
         </w:tc>
@@ -2576,7 +2196,6 @@
                 <w:u w:val="single"/>
               </w:rPr>
             </w:pPr>
-            <w:proofErr w:type="spellStart"/>
             <w:r>
               <w:rPr>
                 <w:sz w:val="28"/>
@@ -2591,7 +2210,6 @@
               </w:rPr>
               <w:t>itle</w:t>
             </w:r>
-            <w:proofErr w:type="spellEnd"/>
           </w:p>
         </w:tc>
         <w:tc>
@@ -2614,7 +2232,6 @@
               </w:rPr>
               <w:t xml:space="preserve">1) </w:t>
             </w:r>
-            <w:proofErr w:type="spellStart"/>
             <w:r>
               <w:rPr>
                 <w:sz w:val="28"/>
@@ -2627,25 +2244,8 @@
                 <w:sz w:val="28"/>
                 <w:szCs w:val="28"/>
               </w:rPr>
-              <w:t>itle</w:t>
-            </w:r>
-            <w:proofErr w:type="spellEnd"/>
-            <w:r>
-              <w:rPr>
-                <w:sz w:val="28"/>
-                <w:szCs w:val="28"/>
-              </w:rPr>
-              <w:t xml:space="preserve"> !=</w:t>
-            </w:r>
-            <w:proofErr w:type="spellStart"/>
-            <w:r>
-              <w:rPr>
-                <w:sz w:val="28"/>
-                <w:szCs w:val="28"/>
-              </w:rPr>
-              <w:t>Null</w:t>
-            </w:r>
-            <w:proofErr w:type="spellEnd"/>
+              <w:t>itle !=Null</w:t>
+            </w:r>
           </w:p>
           <w:p>
             <w:pPr>
@@ -2663,7 +2263,6 @@
               </w:rPr>
               <w:t xml:space="preserve">2) </w:t>
             </w:r>
-            <w:proofErr w:type="spellStart"/>
             <w:r>
               <w:rPr>
                 <w:sz w:val="28"/>
@@ -2676,15 +2275,7 @@
                 <w:sz w:val="28"/>
                 <w:szCs w:val="28"/>
               </w:rPr>
-              <w:t>itle.length</w:t>
-            </w:r>
-            <w:proofErr w:type="spellEnd"/>
-            <w:r>
-              <w:rPr>
-                <w:sz w:val="28"/>
-                <w:szCs w:val="28"/>
-              </w:rPr>
-              <w:t>() &gt; 0</w:t>
+              <w:t>itle.length() &gt; 0</w:t>
             </w:r>
           </w:p>
         </w:tc>
@@ -2715,7 +2306,6 @@
               </w:rPr>
               <w:t xml:space="preserve">) </w:t>
             </w:r>
-            <w:proofErr w:type="spellStart"/>
             <w:r>
               <w:rPr>
                 <w:sz w:val="28"/>
@@ -2728,25 +2318,8 @@
                 <w:sz w:val="28"/>
                 <w:szCs w:val="28"/>
               </w:rPr>
-              <w:t>itle</w:t>
-            </w:r>
-            <w:proofErr w:type="spellEnd"/>
-            <w:r>
-              <w:rPr>
-                <w:sz w:val="28"/>
-                <w:szCs w:val="28"/>
-              </w:rPr>
-              <w:t xml:space="preserve"> == </w:t>
-            </w:r>
-            <w:proofErr w:type="spellStart"/>
-            <w:r>
-              <w:rPr>
-                <w:sz w:val="28"/>
-                <w:szCs w:val="28"/>
-              </w:rPr>
-              <w:t>Null</w:t>
-            </w:r>
-            <w:proofErr w:type="spellEnd"/>
+              <w:t>itle == Null</w:t>
+            </w:r>
           </w:p>
           <w:p>
             <w:pPr>
@@ -2771,7 +2344,6 @@
               </w:rPr>
               <w:t xml:space="preserve">)  </w:t>
             </w:r>
-            <w:proofErr w:type="spellStart"/>
             <w:r>
               <w:rPr>
                 <w:sz w:val="28"/>
@@ -2784,15 +2356,7 @@
                 <w:sz w:val="28"/>
                 <w:szCs w:val="28"/>
               </w:rPr>
-              <w:t>itle.length</w:t>
-            </w:r>
-            <w:proofErr w:type="spellEnd"/>
-            <w:r>
-              <w:rPr>
-                <w:sz w:val="28"/>
-                <w:szCs w:val="28"/>
-              </w:rPr>
-              <w:t>() == 0</w:t>
+              <w:t>itle.length() == 0</w:t>
             </w:r>
           </w:p>
         </w:tc>
@@ -2814,7 +2378,6 @@
                 <w:szCs w:val="28"/>
               </w:rPr>
             </w:pPr>
-            <w:proofErr w:type="spellStart"/>
             <w:r>
               <w:rPr>
                 <w:sz w:val="28"/>
@@ -2829,7 +2392,6 @@
               </w:rPr>
               <w:t>ody</w:t>
             </w:r>
-            <w:proofErr w:type="spellEnd"/>
           </w:p>
         </w:tc>
         <w:tc>
@@ -2852,7 +2414,6 @@
               </w:rPr>
               <w:t xml:space="preserve">3) </w:t>
             </w:r>
-            <w:proofErr w:type="spellStart"/>
             <w:r>
               <w:rPr>
                 <w:sz w:val="28"/>
@@ -2865,25 +2426,8 @@
                 <w:sz w:val="28"/>
                 <w:szCs w:val="28"/>
               </w:rPr>
-              <w:t>ody</w:t>
-            </w:r>
-            <w:proofErr w:type="spellEnd"/>
-            <w:r>
-              <w:rPr>
-                <w:sz w:val="28"/>
-                <w:szCs w:val="28"/>
-              </w:rPr>
-              <w:t xml:space="preserve"> != </w:t>
-            </w:r>
-            <w:proofErr w:type="spellStart"/>
-            <w:r>
-              <w:rPr>
-                <w:sz w:val="28"/>
-                <w:szCs w:val="28"/>
-              </w:rPr>
-              <w:t>Null</w:t>
-            </w:r>
-            <w:proofErr w:type="spellEnd"/>
+              <w:t>ody != Null</w:t>
+            </w:r>
           </w:p>
         </w:tc>
         <w:tc>
@@ -2913,7 +2457,6 @@
               </w:rPr>
               <w:t xml:space="preserve">) </w:t>
             </w:r>
-            <w:proofErr w:type="spellStart"/>
             <w:r>
               <w:rPr>
                 <w:sz w:val="28"/>
@@ -2926,25 +2469,8 @@
                 <w:sz w:val="28"/>
                 <w:szCs w:val="28"/>
               </w:rPr>
-              <w:t>ody</w:t>
-            </w:r>
-            <w:proofErr w:type="spellEnd"/>
-            <w:r>
-              <w:rPr>
-                <w:sz w:val="28"/>
-                <w:szCs w:val="28"/>
-              </w:rPr>
-              <w:t xml:space="preserve"> == </w:t>
-            </w:r>
-            <w:proofErr w:type="spellStart"/>
-            <w:r>
-              <w:rPr>
-                <w:sz w:val="28"/>
-                <w:szCs w:val="28"/>
-              </w:rPr>
-              <w:t>Null</w:t>
-            </w:r>
-            <w:proofErr w:type="spellEnd"/>
+              <w:t>ody == Null</w:t>
+            </w:r>
           </w:p>
         </w:tc>
       </w:tr>
@@ -2965,7 +2491,6 @@
                 <w:szCs w:val="28"/>
               </w:rPr>
             </w:pPr>
-            <w:proofErr w:type="spellStart"/>
             <w:r>
               <w:rPr>
                 <w:sz w:val="28"/>
@@ -2973,7 +2498,6 @@
               </w:rPr>
               <w:t>rowId</w:t>
             </w:r>
-            <w:proofErr w:type="spellEnd"/>
           </w:p>
         </w:tc>
         <w:tc>
@@ -2994,23 +2518,7 @@
                 <w:sz w:val="28"/>
                 <w:szCs w:val="28"/>
               </w:rPr>
-              <w:t xml:space="preserve">4) </w:t>
-            </w:r>
-            <w:proofErr w:type="spellStart"/>
-            <w:r>
-              <w:rPr>
-                <w:sz w:val="28"/>
-                <w:szCs w:val="28"/>
-              </w:rPr>
-              <w:t>rowId</w:t>
-            </w:r>
-            <w:proofErr w:type="spellEnd"/>
-            <w:r>
-              <w:rPr>
-                <w:sz w:val="28"/>
-                <w:szCs w:val="28"/>
-              </w:rPr>
-              <w:t xml:space="preserve"> &gt; 0</w:t>
+              <w:t>4) rowId &gt; 0</w:t>
             </w:r>
           </w:p>
         </w:tc>
@@ -3032,23 +2540,7 @@
                 <w:sz w:val="28"/>
                 <w:szCs w:val="28"/>
               </w:rPr>
-              <w:t xml:space="preserve">8) </w:t>
-            </w:r>
-            <w:proofErr w:type="spellStart"/>
-            <w:r>
-              <w:rPr>
-                <w:sz w:val="28"/>
-                <w:szCs w:val="28"/>
-              </w:rPr>
-              <w:t>rowId</w:t>
-            </w:r>
-            <w:proofErr w:type="spellEnd"/>
-            <w:r>
-              <w:rPr>
-                <w:sz w:val="28"/>
-                <w:szCs w:val="28"/>
-              </w:rPr>
-              <w:t xml:space="preserve"> &lt;= 0</w:t>
+              <w:t>8) rowId &lt;= 0</w:t>
             </w:r>
           </w:p>
         </w:tc>
@@ -3279,7 +2771,6 @@
                 <w:szCs w:val="28"/>
               </w:rPr>
             </w:pPr>
-            <w:proofErr w:type="spellStart"/>
             <w:r>
               <w:rPr>
                 <w:b/>
@@ -3289,7 +2780,6 @@
               </w:rPr>
               <w:t>rowId</w:t>
             </w:r>
-            <w:proofErr w:type="spellEnd"/>
           </w:p>
         </w:tc>
         <w:tc>
@@ -3308,7 +2798,6 @@
                 <w:szCs w:val="28"/>
               </w:rPr>
             </w:pPr>
-            <w:proofErr w:type="spellStart"/>
             <w:r>
               <w:rPr>
                 <w:b/>
@@ -3327,7 +2816,6 @@
               </w:rPr>
               <w:t>itle</w:t>
             </w:r>
-            <w:proofErr w:type="spellEnd"/>
           </w:p>
         </w:tc>
         <w:tc>
@@ -3346,7 +2834,6 @@
                 <w:szCs w:val="28"/>
               </w:rPr>
             </w:pPr>
-            <w:proofErr w:type="spellStart"/>
             <w:r>
               <w:rPr>
                 <w:b/>
@@ -3365,7 +2852,6 @@
               </w:rPr>
               <w:t>ody</w:t>
             </w:r>
-            <w:proofErr w:type="spellEnd"/>
           </w:p>
         </w:tc>
         <w:tc>
@@ -3623,7 +3109,6 @@
                 <w:szCs w:val="28"/>
               </w:rPr>
             </w:pPr>
-            <w:proofErr w:type="spellStart"/>
             <w:r>
               <w:rPr>
                 <w:sz w:val="28"/>
@@ -3631,7 +3116,6 @@
               </w:rPr>
               <w:t>Null</w:t>
             </w:r>
-            <w:proofErr w:type="spellEnd"/>
           </w:p>
         </w:tc>
         <w:tc>
@@ -3970,8 +3454,6 @@
                 <w:szCs w:val="28"/>
               </w:rPr>
             </w:pPr>
-            <w:bookmarkStart w:id="0" w:name="_GoBack"/>
-            <w:bookmarkEnd w:id="0"/>
             <w:r>
               <w:rPr>
                 <w:sz w:val="28"/>
@@ -4097,18 +3579,721 @@
     <w:p>
       <w:pPr>
         <w:rPr>
-          <w:sz w:val="32"/>
-          <w:szCs w:val="32"/>
-          <w:u w:val="single"/>
-        </w:rPr>
-      </w:pPr>
+          <w:b/>
+          <w:bCs/>
+          <w:sz w:val="32"/>
+          <w:szCs w:val="32"/>
+        </w:rPr>
+      </w:pPr>
+      <w:r>
+        <w:rPr>
+          <w:b/>
+          <w:bCs/>
+          <w:sz w:val="32"/>
+          <w:szCs w:val="32"/>
+        </w:rPr>
+        <w:t>Pruebas de volumen</w:t>
+      </w:r>
     </w:p>
     <w:p>
       <w:pPr>
+        <w:pStyle w:val="Prrafodelista"/>
+        <w:numPr>
+          <w:ilvl w:val="0"/>
+          <w:numId w:val="1"/>
+        </w:numPr>
+        <w:rPr>
+          <w:b/>
+          <w:bCs/>
+          <w:sz w:val="32"/>
+          <w:szCs w:val="32"/>
+        </w:rPr>
+      </w:pPr>
+      <w:r>
+        <w:rPr>
+          <w:b/>
+          <w:bCs/>
+          <w:sz w:val="32"/>
+          <w:szCs w:val="32"/>
+        </w:rPr>
+        <w:t>createNote</w:t>
+      </w:r>
+      <w:r>
+        <w:rPr>
+          <w:b/>
+          <w:bCs/>
+          <w:sz w:val="32"/>
+          <w:szCs w:val="32"/>
+        </w:rPr>
+        <w:t>(</w:t>
+      </w:r>
+      <w:r>
+        <w:rPr>
+          <w:b/>
+          <w:bCs/>
+          <w:sz w:val="32"/>
+          <w:szCs w:val="32"/>
+        </w:rPr>
+        <w:t>long rowId</w:t>
+      </w:r>
+      <w:r>
+        <w:rPr>
+          <w:b/>
+          <w:bCs/>
+          <w:sz w:val="32"/>
+          <w:szCs w:val="32"/>
+        </w:rPr>
+        <w:t>)</w:t>
+      </w:r>
+    </w:p>
+    <w:p>
+      <w:pPr>
+        <w:pStyle w:val="Prrafodelista"/>
+        <w:rPr>
+          <w:b/>
+          <w:bCs/>
+          <w:sz w:val="32"/>
+          <w:szCs w:val="32"/>
+        </w:rPr>
+      </w:pPr>
+    </w:p>
+    <w:p>
+      <w:pPr>
+        <w:pStyle w:val="Prrafodelista"/>
+        <w:numPr>
+          <w:ilvl w:val="0"/>
+          <w:numId w:val="2"/>
+        </w:numPr>
         <w:rPr>
           <w:sz w:val="32"/>
           <w:szCs w:val="32"/>
           <w:u w:val="single"/>
+        </w:rPr>
+      </w:pPr>
+      <w:r>
+        <w:rPr>
+          <w:sz w:val="32"/>
+          <w:szCs w:val="32"/>
+          <w:u w:val="single"/>
+        </w:rPr>
+        <w:t>Clases de equivalenci</w:t>
+      </w:r>
+      <w:r>
+        <w:rPr>
+          <w:sz w:val="32"/>
+          <w:szCs w:val="32"/>
+          <w:u w:val="single"/>
+        </w:rPr>
+        <w:t>a</w:t>
+      </w:r>
+    </w:p>
+    <w:tbl>
+      <w:tblPr>
+        <w:tblStyle w:val="Tablaconcuadrcula"/>
+        <w:tblpPr w:leftFromText="141" w:rightFromText="141" w:vertAnchor="page" w:horzAnchor="margin" w:tblpY="10550"/>
+        <w:tblW w:w="0" w:type="auto"/>
+        <w:tblLook w:val="04A0" w:firstRow="1" w:lastRow="0" w:firstColumn="1" w:lastColumn="0" w:noHBand="0" w:noVBand="1"/>
+      </w:tblPr>
+      <w:tblGrid>
+        <w:gridCol w:w="2525"/>
+        <w:gridCol w:w="2624"/>
+        <w:gridCol w:w="3210"/>
+      </w:tblGrid>
+      <w:tr>
+        <w:tc>
+          <w:tcPr>
+            <w:tcW w:w="2525" w:type="dxa"/>
+          </w:tcPr>
+          <w:p>
+            <w:pPr>
+              <w:pStyle w:val="Prrafodelista"/>
+              <w:ind w:left="0"/>
+              <w:rPr>
+                <w:b/>
+                <w:bCs/>
+                <w:sz w:val="28"/>
+                <w:szCs w:val="28"/>
+              </w:rPr>
+            </w:pPr>
+            <w:r>
+              <w:rPr>
+                <w:b/>
+                <w:bCs/>
+                <w:sz w:val="28"/>
+                <w:szCs w:val="28"/>
+              </w:rPr>
+              <w:t>Entrada</w:t>
+            </w:r>
+          </w:p>
+        </w:tc>
+        <w:tc>
+          <w:tcPr>
+            <w:tcW w:w="2624" w:type="dxa"/>
+          </w:tcPr>
+          <w:p>
+            <w:pPr>
+              <w:pStyle w:val="Prrafodelista"/>
+              <w:ind w:left="0"/>
+              <w:rPr>
+                <w:b/>
+                <w:bCs/>
+                <w:sz w:val="28"/>
+                <w:szCs w:val="28"/>
+              </w:rPr>
+            </w:pPr>
+            <w:r>
+              <w:rPr>
+                <w:b/>
+                <w:bCs/>
+                <w:sz w:val="28"/>
+                <w:szCs w:val="28"/>
+              </w:rPr>
+              <w:t>Clases equivalencia válidas</w:t>
+            </w:r>
+          </w:p>
+        </w:tc>
+        <w:tc>
+          <w:tcPr>
+            <w:tcW w:w="3210" w:type="dxa"/>
+          </w:tcPr>
+          <w:p>
+            <w:pPr>
+              <w:pStyle w:val="Prrafodelista"/>
+              <w:ind w:left="0"/>
+              <w:rPr>
+                <w:b/>
+                <w:bCs/>
+                <w:sz w:val="28"/>
+                <w:szCs w:val="28"/>
+                <w:u w:val="single"/>
+              </w:rPr>
+            </w:pPr>
+            <w:r>
+              <w:rPr>
+                <w:b/>
+                <w:bCs/>
+                <w:sz w:val="28"/>
+                <w:szCs w:val="28"/>
+              </w:rPr>
+              <w:t>Clases equivalencia inválidas</w:t>
+            </w:r>
+          </w:p>
+        </w:tc>
+      </w:tr>
+      <w:tr>
+        <w:tc>
+          <w:tcPr>
+            <w:tcW w:w="2525" w:type="dxa"/>
+          </w:tcPr>
+          <w:p>
+            <w:pPr>
+              <w:pStyle w:val="Prrafodelista"/>
+              <w:ind w:left="0"/>
+              <w:rPr>
+                <w:sz w:val="28"/>
+                <w:szCs w:val="28"/>
+              </w:rPr>
+            </w:pPr>
+            <w:r>
+              <w:rPr>
+                <w:sz w:val="28"/>
+                <w:szCs w:val="28"/>
+              </w:rPr>
+              <w:t>numNotas</w:t>
+            </w:r>
+          </w:p>
+        </w:tc>
+        <w:tc>
+          <w:tcPr>
+            <w:tcW w:w="2624" w:type="dxa"/>
+          </w:tcPr>
+          <w:p>
+            <w:pPr>
+              <w:rPr>
+                <w:sz w:val="28"/>
+                <w:szCs w:val="28"/>
+              </w:rPr>
+            </w:pPr>
+            <w:r>
+              <w:rPr>
+                <w:sz w:val="28"/>
+                <w:szCs w:val="28"/>
+              </w:rPr>
+              <w:t xml:space="preserve">1) </w:t>
+            </w:r>
+            <w:r>
+              <w:rPr>
+                <w:sz w:val="28"/>
+                <w:szCs w:val="28"/>
+              </w:rPr>
+              <w:t>numNotas &lt;=1000</w:t>
+            </w:r>
+          </w:p>
+        </w:tc>
+        <w:tc>
+          <w:tcPr>
+            <w:tcW w:w="3210" w:type="dxa"/>
+          </w:tcPr>
+          <w:p>
+            <w:pPr>
+              <w:pStyle w:val="Prrafodelista"/>
+              <w:ind w:left="0"/>
+              <w:rPr>
+                <w:b/>
+                <w:bCs/>
+                <w:sz w:val="28"/>
+                <w:szCs w:val="28"/>
+              </w:rPr>
+            </w:pPr>
+            <w:r>
+              <w:rPr>
+                <w:sz w:val="28"/>
+                <w:szCs w:val="28"/>
+              </w:rPr>
+              <w:t xml:space="preserve">2) </w:t>
+            </w:r>
+            <w:r>
+              <w:rPr>
+                <w:sz w:val="28"/>
+                <w:szCs w:val="28"/>
+              </w:rPr>
+              <w:t xml:space="preserve">numNotas </w:t>
+            </w:r>
+            <w:r>
+              <w:rPr>
+                <w:sz w:val="28"/>
+                <w:szCs w:val="28"/>
+              </w:rPr>
+              <w:t xml:space="preserve">&gt; </w:t>
+            </w:r>
+            <w:r>
+              <w:rPr>
+                <w:sz w:val="28"/>
+                <w:szCs w:val="28"/>
+              </w:rPr>
+              <w:t>1000</w:t>
+            </w:r>
+          </w:p>
+        </w:tc>
+      </w:tr>
+    </w:tbl>
+    <w:p>
+      <w:pPr>
+        <w:rPr>
+          <w:sz w:val="32"/>
+          <w:szCs w:val="32"/>
+          <w:u w:val="single"/>
+        </w:rPr>
+      </w:pPr>
+    </w:p>
+    <w:p>
+      <w:pPr>
+        <w:pStyle w:val="Prrafodelista"/>
+        <w:numPr>
+          <w:ilvl w:val="0"/>
+          <w:numId w:val="2"/>
+        </w:numPr>
+        <w:rPr>
+          <w:sz w:val="32"/>
+          <w:szCs w:val="32"/>
+          <w:u w:val="single"/>
+        </w:rPr>
+      </w:pPr>
+      <w:r>
+        <w:rPr>
+          <w:sz w:val="32"/>
+          <w:szCs w:val="32"/>
+          <w:u w:val="single"/>
+        </w:rPr>
+        <w:t>Casos de prueba</w:t>
+      </w:r>
+    </w:p>
+    <w:p>
+      <w:pPr>
+        <w:pStyle w:val="Prrafodelista"/>
+        <w:ind w:left="1080"/>
+        <w:rPr>
+          <w:sz w:val="32"/>
+          <w:szCs w:val="32"/>
+          <w:u w:val="single"/>
+        </w:rPr>
+      </w:pPr>
+    </w:p>
+    <w:tbl>
+      <w:tblPr>
+        <w:tblStyle w:val="Tablaconcuadrcula"/>
+        <w:tblW w:w="0" w:type="auto"/>
+        <w:tblInd w:w="-5" w:type="dxa"/>
+        <w:tblLook w:val="04A0" w:firstRow="1" w:lastRow="0" w:firstColumn="1" w:lastColumn="0" w:noHBand="0" w:noVBand="1"/>
+      </w:tblPr>
+      <w:tblGrid>
+        <w:gridCol w:w="3402"/>
+        <w:gridCol w:w="3261"/>
+        <w:gridCol w:w="46"/>
+        <w:gridCol w:w="1790"/>
+      </w:tblGrid>
+      <w:tr>
+        <w:tc>
+          <w:tcPr>
+            <w:tcW w:w="3402" w:type="dxa"/>
+          </w:tcPr>
+          <w:p>
+            <w:pPr>
+              <w:pStyle w:val="Prrafodelista"/>
+              <w:ind w:left="0"/>
+              <w:jc w:val="center"/>
+              <w:rPr>
+                <w:b/>
+                <w:bCs/>
+                <w:sz w:val="28"/>
+                <w:szCs w:val="28"/>
+              </w:rPr>
+            </w:pPr>
+            <w:r>
+              <w:rPr>
+                <w:b/>
+                <w:bCs/>
+                <w:sz w:val="28"/>
+                <w:szCs w:val="28"/>
+              </w:rPr>
+              <w:t>Entrada</w:t>
+            </w:r>
+          </w:p>
+        </w:tc>
+        <w:tc>
+          <w:tcPr>
+            <w:tcW w:w="3307" w:type="dxa"/>
+            <w:gridSpan w:val="2"/>
+          </w:tcPr>
+          <w:p>
+            <w:pPr>
+              <w:pStyle w:val="Prrafodelista"/>
+              <w:ind w:left="0"/>
+              <w:jc w:val="center"/>
+              <w:rPr>
+                <w:b/>
+                <w:bCs/>
+                <w:sz w:val="28"/>
+                <w:szCs w:val="28"/>
+              </w:rPr>
+            </w:pPr>
+            <w:r>
+              <w:rPr>
+                <w:b/>
+                <w:bCs/>
+                <w:sz w:val="28"/>
+                <w:szCs w:val="28"/>
+              </w:rPr>
+              <w:t>Ob</w:t>
+            </w:r>
+            <w:r>
+              <w:rPr>
+                <w:b/>
+                <w:bCs/>
+                <w:sz w:val="28"/>
+                <w:szCs w:val="28"/>
+              </w:rPr>
+              <w:t>j</w:t>
+            </w:r>
+            <w:r>
+              <w:rPr>
+                <w:b/>
+                <w:bCs/>
+                <w:sz w:val="28"/>
+                <w:szCs w:val="28"/>
+              </w:rPr>
+              <w:t>etivo: clases cubiertas</w:t>
+            </w:r>
+          </w:p>
+        </w:tc>
+        <w:tc>
+          <w:tcPr>
+            <w:tcW w:w="1790" w:type="dxa"/>
+          </w:tcPr>
+          <w:p>
+            <w:pPr>
+              <w:pStyle w:val="Prrafodelista"/>
+              <w:ind w:left="0"/>
+              <w:jc w:val="center"/>
+              <w:rPr>
+                <w:b/>
+                <w:bCs/>
+                <w:sz w:val="28"/>
+                <w:szCs w:val="28"/>
+              </w:rPr>
+            </w:pPr>
+            <w:r>
+              <w:rPr>
+                <w:b/>
+                <w:bCs/>
+                <w:sz w:val="28"/>
+                <w:szCs w:val="28"/>
+              </w:rPr>
+              <w:t>Resultado</w:t>
+            </w:r>
+          </w:p>
+        </w:tc>
+      </w:tr>
+      <w:tr>
+        <w:tc>
+          <w:tcPr>
+            <w:tcW w:w="3402" w:type="dxa"/>
+          </w:tcPr>
+          <w:p>
+            <w:pPr>
+              <w:pStyle w:val="Prrafodelista"/>
+              <w:ind w:left="0"/>
+              <w:jc w:val="center"/>
+              <w:rPr>
+                <w:b/>
+                <w:bCs/>
+                <w:sz w:val="28"/>
+                <w:szCs w:val="28"/>
+              </w:rPr>
+            </w:pPr>
+            <w:r>
+              <w:rPr>
+                <w:b/>
+                <w:bCs/>
+                <w:sz w:val="28"/>
+                <w:szCs w:val="28"/>
+              </w:rPr>
+              <w:t>numNotas</w:t>
+            </w:r>
+          </w:p>
+        </w:tc>
+        <w:tc>
+          <w:tcPr>
+            <w:tcW w:w="5097" w:type="dxa"/>
+            <w:gridSpan w:val="3"/>
+          </w:tcPr>
+          <w:p>
+            <w:pPr>
+              <w:pStyle w:val="Prrafodelista"/>
+              <w:ind w:left="0"/>
+              <w:jc w:val="center"/>
+              <w:rPr>
+                <w:b/>
+                <w:bCs/>
+                <w:sz w:val="28"/>
+                <w:szCs w:val="28"/>
+              </w:rPr>
+            </w:pPr>
+          </w:p>
+        </w:tc>
+      </w:tr>
+      <w:tr>
+        <w:tc>
+          <w:tcPr>
+            <w:tcW w:w="8499" w:type="dxa"/>
+            <w:gridSpan w:val="4"/>
+          </w:tcPr>
+          <w:p>
+            <w:pPr>
+              <w:pStyle w:val="Prrafodelista"/>
+              <w:ind w:left="0"/>
+              <w:rPr>
+                <w:i/>
+                <w:iCs/>
+                <w:sz w:val="28"/>
+                <w:szCs w:val="28"/>
+              </w:rPr>
+            </w:pPr>
+            <w:r>
+              <w:rPr>
+                <w:i/>
+                <w:iCs/>
+                <w:sz w:val="28"/>
+                <w:szCs w:val="28"/>
+              </w:rPr>
+              <w:t>Casos de prueba para clases de equivalencia válidas</w:t>
+            </w:r>
+          </w:p>
+        </w:tc>
+      </w:tr>
+      <w:tr>
+        <w:tc>
+          <w:tcPr>
+            <w:tcW w:w="3402" w:type="dxa"/>
+          </w:tcPr>
+          <w:p>
+            <w:pPr>
+              <w:pStyle w:val="Prrafodelista"/>
+              <w:ind w:left="0"/>
+              <w:jc w:val="center"/>
+              <w:rPr>
+                <w:sz w:val="28"/>
+                <w:szCs w:val="28"/>
+                <w:u w:val="single"/>
+              </w:rPr>
+            </w:pPr>
+            <w:r>
+              <w:rPr>
+                <w:sz w:val="28"/>
+                <w:szCs w:val="28"/>
+                <w:u w:val="single"/>
+              </w:rPr>
+              <w:t>900</w:t>
+            </w:r>
+          </w:p>
+        </w:tc>
+        <w:tc>
+          <w:tcPr>
+            <w:tcW w:w="3261" w:type="dxa"/>
+          </w:tcPr>
+          <w:p>
+            <w:pPr>
+              <w:pStyle w:val="Prrafodelista"/>
+              <w:ind w:left="0"/>
+              <w:jc w:val="center"/>
+              <w:rPr>
+                <w:sz w:val="28"/>
+                <w:szCs w:val="28"/>
+              </w:rPr>
+            </w:pPr>
+            <w:r>
+              <w:rPr>
+                <w:sz w:val="28"/>
+                <w:szCs w:val="28"/>
+              </w:rPr>
+              <w:t>1</w:t>
+            </w:r>
+          </w:p>
+        </w:tc>
+        <w:tc>
+          <w:tcPr>
+            <w:tcW w:w="1836" w:type="dxa"/>
+            <w:gridSpan w:val="2"/>
+          </w:tcPr>
+          <w:p>
+            <w:pPr>
+              <w:pStyle w:val="Prrafodelista"/>
+              <w:ind w:left="0"/>
+              <w:jc w:val="center"/>
+              <w:rPr>
+                <w:sz w:val="28"/>
+                <w:szCs w:val="28"/>
+              </w:rPr>
+            </w:pPr>
+            <w:r>
+              <w:rPr>
+                <w:sz w:val="28"/>
+                <w:szCs w:val="28"/>
+              </w:rPr>
+              <w:t>True</w:t>
+            </w:r>
+          </w:p>
+        </w:tc>
+      </w:tr>
+      <w:tr>
+        <w:tc>
+          <w:tcPr>
+            <w:tcW w:w="8499" w:type="dxa"/>
+            <w:gridSpan w:val="4"/>
+          </w:tcPr>
+          <w:p>
+            <w:pPr>
+              <w:pStyle w:val="Prrafodelista"/>
+              <w:ind w:left="0"/>
+              <w:rPr>
+                <w:i/>
+                <w:iCs/>
+                <w:sz w:val="28"/>
+                <w:szCs w:val="28"/>
+              </w:rPr>
+            </w:pPr>
+            <w:r>
+              <w:rPr>
+                <w:i/>
+                <w:iCs/>
+                <w:sz w:val="28"/>
+                <w:szCs w:val="28"/>
+              </w:rPr>
+              <w:t>Casos de prueba para clases de equivalencia inválidas</w:t>
+            </w:r>
+          </w:p>
+        </w:tc>
+      </w:tr>
+      <w:tr>
+        <w:tc>
+          <w:tcPr>
+            <w:tcW w:w="3402" w:type="dxa"/>
+          </w:tcPr>
+          <w:p>
+            <w:pPr>
+              <w:pStyle w:val="Prrafodelista"/>
+              <w:ind w:left="0"/>
+              <w:jc w:val="center"/>
+              <w:rPr>
+                <w:sz w:val="28"/>
+                <w:szCs w:val="28"/>
+              </w:rPr>
+            </w:pPr>
+            <w:r>
+              <w:rPr>
+                <w:sz w:val="28"/>
+                <w:szCs w:val="28"/>
+              </w:rPr>
+              <w:t>1001</w:t>
+            </w:r>
+          </w:p>
+        </w:tc>
+        <w:tc>
+          <w:tcPr>
+            <w:tcW w:w="3261" w:type="dxa"/>
+          </w:tcPr>
+          <w:p>
+            <w:pPr>
+              <w:pStyle w:val="Prrafodelista"/>
+              <w:ind w:left="0"/>
+              <w:jc w:val="center"/>
+              <w:rPr>
+                <w:sz w:val="28"/>
+                <w:szCs w:val="28"/>
+              </w:rPr>
+            </w:pPr>
+            <w:r>
+              <w:rPr>
+                <w:sz w:val="28"/>
+                <w:szCs w:val="28"/>
+              </w:rPr>
+              <w:t>2</w:t>
+            </w:r>
+          </w:p>
+        </w:tc>
+        <w:tc>
+          <w:tcPr>
+            <w:tcW w:w="1836" w:type="dxa"/>
+            <w:gridSpan w:val="2"/>
+          </w:tcPr>
+          <w:p>
+            <w:pPr>
+              <w:pStyle w:val="Prrafodelista"/>
+              <w:ind w:left="0"/>
+              <w:jc w:val="center"/>
+              <w:rPr>
+                <w:sz w:val="28"/>
+                <w:szCs w:val="28"/>
+              </w:rPr>
+            </w:pPr>
+            <w:r>
+              <w:rPr>
+                <w:sz w:val="28"/>
+                <w:szCs w:val="28"/>
+              </w:rPr>
+              <w:t>False</w:t>
+            </w:r>
+          </w:p>
+        </w:tc>
+      </w:tr>
+    </w:tbl>
+    <w:p>
+      <w:pPr>
+        <w:rPr>
+          <w:b/>
+          <w:bCs/>
+          <w:sz w:val="32"/>
+          <w:szCs w:val="32"/>
         </w:rPr>
       </w:pPr>
     </w:p>
@@ -4125,6 +4310,184 @@
 <file path=word/numbering.xml><?xml version="1.0" encoding="utf-8"?>
 <w:numbering xmlns:wpc="http://schemas.microsoft.com/office/word/2010/wordprocessingCanvas" xmlns:cx="http://schemas.microsoft.com/office/drawing/2014/chartex" xmlns:cx1="http://schemas.microsoft.com/office/drawing/2015/9/8/chartex" xmlns:cx2="http://schemas.microsoft.com/office/drawing/2015/10/21/chartex" xmlns:cx3="http://schemas.microsoft.com/office/drawing/2016/5/9/chartex" xmlns:cx4="http://schemas.microsoft.com/office/drawing/2016/5/10/chartex" xmlns:cx5="http://schemas.microsoft.com/office/drawing/2016/5/11/chartex" xmlns:cx6="http://schemas.microsoft.com/office/drawing/2016/5/12/chartex" xmlns:cx7="http://schemas.microsoft.com/office/drawing/2016/5/13/chartex" xmlns:cx8="http://schemas.microsoft.com/office/drawing/2016/5/14/chartex" xmlns:mc="http://schemas.openxmlformats.org/markup-compatibility/2006" xmlns:aink="http://schemas.microsoft.com/office/drawing/2016/ink" xmlns:am3d="http://schemas.microsoft.com/office/drawing/2017/model3d" xmlns:o="urn:schemas-microsoft-com:office:office" xmlns:r="http://schemas.openxmlformats.org/officeDocument/2006/relationships" xmlns:m="http://schemas.openxmlformats.org/officeDocument/2006/math" xmlns:v="urn:schemas-microsoft-com:vml" xmlns:wp14="http://schemas.microsoft.com/office/word/2010/wordprocessingDrawing" xmlns:wp="http://schemas.openxmlformats.org/drawingml/2006/wordprocessingDrawing" xmlns:w10="urn:schemas-microsoft-com:office:word" xmlns:w="http://schemas.openxmlformats.org/wordprocessingml/2006/main" xmlns:w14="http://schemas.microsoft.com/office/word/2010/wordml" xmlns:w15="http://schemas.microsoft.com/office/word/2012/wordml" xmlns:w16cid="http://schemas.microsoft.com/office/word/2016/wordml/cid" xmlns:w16se="http://schemas.microsoft.com/office/word/2015/wordml/symex" xmlns:wpg="http://schemas.microsoft.com/office/word/2010/wordprocessingGroup" xmlns:wpi="http://schemas.microsoft.com/office/word/2010/wordprocessingInk" xmlns:wne="http://schemas.microsoft.com/office/word/2006/wordml" xmlns:wps="http://schemas.microsoft.com/office/word/2010/wordprocessingShape" mc:Ignorable="w14 w15 w16se w16cid wp14">
   <w:abstractNum w:abstractNumId="0" w15:restartNumberingAfterBreak="0">
+    <w:nsid w:val="09A05E11"/>
+    <w:multiLevelType w:val="hybridMultilevel"/>
+    <w:tmpl w:val="4BF09E24"/>
+    <w:lvl w:ilvl="0" w:tplc="0C0A0011">
+      <w:start w:val="1"/>
+      <w:numFmt w:val="decimal"/>
+      <w:lvlText w:val="%1)"/>
+      <w:lvlJc w:val="left"/>
+      <w:pPr>
+        <w:ind w:left="720" w:hanging="360"/>
+      </w:pPr>
+      <w:rPr>
+        <w:rFonts w:hint="default"/>
+      </w:rPr>
+    </w:lvl>
+    <w:lvl w:ilvl="1" w:tplc="0C0A0019" w:tentative="1">
+      <w:start w:val="1"/>
+      <w:numFmt w:val="lowerLetter"/>
+      <w:lvlText w:val="%2."/>
+      <w:lvlJc w:val="left"/>
+      <w:pPr>
+        <w:ind w:left="1440" w:hanging="360"/>
+      </w:pPr>
+    </w:lvl>
+    <w:lvl w:ilvl="2" w:tplc="0C0A001B" w:tentative="1">
+      <w:start w:val="1"/>
+      <w:numFmt w:val="lowerRoman"/>
+      <w:lvlText w:val="%3."/>
+      <w:lvlJc w:val="right"/>
+      <w:pPr>
+        <w:ind w:left="2160" w:hanging="180"/>
+      </w:pPr>
+    </w:lvl>
+    <w:lvl w:ilvl="3" w:tplc="0C0A000F" w:tentative="1">
+      <w:start w:val="1"/>
+      <w:numFmt w:val="decimal"/>
+      <w:lvlText w:val="%4."/>
+      <w:lvlJc w:val="left"/>
+      <w:pPr>
+        <w:ind w:left="2880" w:hanging="360"/>
+      </w:pPr>
+    </w:lvl>
+    <w:lvl w:ilvl="4" w:tplc="0C0A0019" w:tentative="1">
+      <w:start w:val="1"/>
+      <w:numFmt w:val="lowerLetter"/>
+      <w:lvlText w:val="%5."/>
+      <w:lvlJc w:val="left"/>
+      <w:pPr>
+        <w:ind w:left="3600" w:hanging="360"/>
+      </w:pPr>
+    </w:lvl>
+    <w:lvl w:ilvl="5" w:tplc="0C0A001B" w:tentative="1">
+      <w:start w:val="1"/>
+      <w:numFmt w:val="lowerRoman"/>
+      <w:lvlText w:val="%6."/>
+      <w:lvlJc w:val="right"/>
+      <w:pPr>
+        <w:ind w:left="4320" w:hanging="180"/>
+      </w:pPr>
+    </w:lvl>
+    <w:lvl w:ilvl="6" w:tplc="0C0A000F" w:tentative="1">
+      <w:start w:val="1"/>
+      <w:numFmt w:val="decimal"/>
+      <w:lvlText w:val="%7."/>
+      <w:lvlJc w:val="left"/>
+      <w:pPr>
+        <w:ind w:left="5040" w:hanging="360"/>
+      </w:pPr>
+    </w:lvl>
+    <w:lvl w:ilvl="7" w:tplc="0C0A0019" w:tentative="1">
+      <w:start w:val="1"/>
+      <w:numFmt w:val="lowerLetter"/>
+      <w:lvlText w:val="%8."/>
+      <w:lvlJc w:val="left"/>
+      <w:pPr>
+        <w:ind w:left="5760" w:hanging="360"/>
+      </w:pPr>
+    </w:lvl>
+    <w:lvl w:ilvl="8" w:tplc="0C0A001B" w:tentative="1">
+      <w:start w:val="1"/>
+      <w:numFmt w:val="lowerRoman"/>
+      <w:lvlText w:val="%9."/>
+      <w:lvlJc w:val="right"/>
+      <w:pPr>
+        <w:ind w:left="6480" w:hanging="180"/>
+      </w:pPr>
+    </w:lvl>
+  </w:abstractNum>
+  <w:abstractNum w:abstractNumId="1" w15:restartNumberingAfterBreak="0">
+    <w:nsid w:val="4C6A4B3B"/>
+    <w:multiLevelType w:val="hybridMultilevel"/>
+    <w:tmpl w:val="E9728028"/>
+    <w:lvl w:ilvl="0" w:tplc="0C0A0011">
+      <w:start w:val="1"/>
+      <w:numFmt w:val="decimal"/>
+      <w:lvlText w:val="%1)"/>
+      <w:lvlJc w:val="left"/>
+      <w:pPr>
+        <w:ind w:left="720" w:hanging="360"/>
+      </w:pPr>
+      <w:rPr>
+        <w:rFonts w:hint="default"/>
+      </w:rPr>
+    </w:lvl>
+    <w:lvl w:ilvl="1" w:tplc="0C0A0019" w:tentative="1">
+      <w:start w:val="1"/>
+      <w:numFmt w:val="lowerLetter"/>
+      <w:lvlText w:val="%2."/>
+      <w:lvlJc w:val="left"/>
+      <w:pPr>
+        <w:ind w:left="1440" w:hanging="360"/>
+      </w:pPr>
+    </w:lvl>
+    <w:lvl w:ilvl="2" w:tplc="0C0A001B" w:tentative="1">
+      <w:start w:val="1"/>
+      <w:numFmt w:val="lowerRoman"/>
+      <w:lvlText w:val="%3."/>
+      <w:lvlJc w:val="right"/>
+      <w:pPr>
+        <w:ind w:left="2160" w:hanging="180"/>
+      </w:pPr>
+    </w:lvl>
+    <w:lvl w:ilvl="3" w:tplc="0C0A000F" w:tentative="1">
+      <w:start w:val="1"/>
+      <w:numFmt w:val="decimal"/>
+      <w:lvlText w:val="%4."/>
+      <w:lvlJc w:val="left"/>
+      <w:pPr>
+        <w:ind w:left="2880" w:hanging="360"/>
+      </w:pPr>
+    </w:lvl>
+    <w:lvl w:ilvl="4" w:tplc="0C0A0019" w:tentative="1">
+      <w:start w:val="1"/>
+      <w:numFmt w:val="lowerLetter"/>
+      <w:lvlText w:val="%5."/>
+      <w:lvlJc w:val="left"/>
+      <w:pPr>
+        <w:ind w:left="3600" w:hanging="360"/>
+      </w:pPr>
+    </w:lvl>
+    <w:lvl w:ilvl="5" w:tplc="0C0A001B" w:tentative="1">
+      <w:start w:val="1"/>
+      <w:numFmt w:val="lowerRoman"/>
+      <w:lvlText w:val="%6."/>
+      <w:lvlJc w:val="right"/>
+      <w:pPr>
+        <w:ind w:left="4320" w:hanging="180"/>
+      </w:pPr>
+    </w:lvl>
+    <w:lvl w:ilvl="6" w:tplc="0C0A000F" w:tentative="1">
+      <w:start w:val="1"/>
+      <w:numFmt w:val="decimal"/>
+      <w:lvlText w:val="%7."/>
+      <w:lvlJc w:val="left"/>
+      <w:pPr>
+        <w:ind w:left="5040" w:hanging="360"/>
+      </w:pPr>
+    </w:lvl>
+    <w:lvl w:ilvl="7" w:tplc="0C0A0019" w:tentative="1">
+      <w:start w:val="1"/>
+      <w:numFmt w:val="lowerLetter"/>
+      <w:lvlText w:val="%8."/>
+      <w:lvlJc w:val="left"/>
+      <w:pPr>
+        <w:ind w:left="5760" w:hanging="360"/>
+      </w:pPr>
+    </w:lvl>
+    <w:lvl w:ilvl="8" w:tplc="0C0A001B" w:tentative="1">
+      <w:start w:val="1"/>
+      <w:numFmt w:val="lowerRoman"/>
+      <w:lvlText w:val="%9."/>
+      <w:lvlJc w:val="right"/>
+      <w:pPr>
+        <w:ind w:left="6480" w:hanging="180"/>
+      </w:pPr>
+    </w:lvl>
+  </w:abstractNum>
+  <w:abstractNum w:abstractNumId="2" w15:restartNumberingAfterBreak="0">
     <w:nsid w:val="62E835A0"/>
     <w:multiLevelType w:val="hybridMultilevel"/>
     <w:tmpl w:val="62C8F5CA"/>
@@ -4236,7 +4599,7 @@
       </w:rPr>
     </w:lvl>
   </w:abstractNum>
-  <w:abstractNum w:abstractNumId="1" w15:restartNumberingAfterBreak="0">
+  <w:abstractNum w:abstractNumId="3" w15:restartNumberingAfterBreak="0">
     <w:nsid w:val="67BF4E7E"/>
     <w:multiLevelType w:val="hybridMultilevel"/>
     <w:tmpl w:val="045819CC"/>
@@ -4350,9 +4713,15 @@
     </w:lvl>
   </w:abstractNum>
   <w:num w:numId="1">
+    <w:abstractNumId w:val="2"/>
+  </w:num>
+  <w:num w:numId="2">
+    <w:abstractNumId w:val="3"/>
+  </w:num>
+  <w:num w:numId="3">
     <w:abstractNumId w:val="0"/>
   </w:num>
-  <w:num w:numId="2">
+  <w:num w:numId="4">
     <w:abstractNumId w:val="1"/>
   </w:num>
 </w:numbering>

</xml_diff>